<commit_message>
Update AdminAddUser.js and css to display the form correctly
</commit_message>
<xml_diff>
--- a/7420 S2 2025 Assignment 2 v2- EK (9).docx
+++ b/7420 S2 2025 Assignment 2 v2- EK (9).docx
@@ -2532,14 +2532,30 @@
           <w:rFonts w:asciiTheme="minorHAnsi" w:hAnsiTheme="minorHAnsi" w:cstheme="minorHAnsi"/>
           <w:lang w:val="en-US"/>
         </w:rPr>
-        <w:t xml:space="preserve">Manage rooms: </w:t>
+        <w:t>Manage rooms</w:t>
+      </w:r>
+      <w:r>
+        <w:rPr>
+          <w:rFonts w:asciiTheme="minorHAnsi" w:hAnsiTheme="minorHAnsi" w:cstheme="minorHAnsi"/>
+          <w:highlight w:val="yellow"/>
+          <w:lang w:val="en-US"/>
+        </w:rPr>
+        <w:t xml:space="preserve">: </w:t>
+      </w:r>
+      <w:r>
+        <w:rPr>
+          <w:rFonts w:asciiTheme="minorHAnsi" w:hAnsiTheme="minorHAnsi" w:cstheme="minorHAnsi"/>
+          <w:highlight w:val="yellow"/>
+          <w:lang w:val="en-US"/>
+        </w:rPr>
+        <w:t>Add</w:t>
       </w:r>
       <w:r>
         <w:rPr>
           <w:rFonts w:asciiTheme="minorHAnsi" w:hAnsiTheme="minorHAnsi" w:cstheme="minorHAnsi"/>
           <w:lang w:val="en-US"/>
         </w:rPr>
-        <w:t xml:space="preserve">Add, Edit, and Delete </w:t>
+        <w:t xml:space="preserve">, Edit, and Delete </w:t>
       </w:r>
       <w:r>
         <w:rPr>
@@ -2696,7 +2712,22 @@
           <w:rFonts w:asciiTheme="minorHAnsi" w:hAnsiTheme="minorHAnsi" w:cstheme="minorHAnsi"/>
           <w:lang w:val="en-US"/>
         </w:rPr>
-        <w:t>Manage User Accounts: Add, edit, or delete user accounts.</w:t>
+        <w:t xml:space="preserve">Manage User Accounts: </w:t>
+      </w:r>
+      <w:r>
+        <w:rPr>
+          <w:rFonts w:asciiTheme="minorHAnsi" w:hAnsiTheme="minorHAnsi" w:cstheme="minorHAnsi"/>
+          <w:highlight w:val="yellow"/>
+          <w:lang w:val="en-US"/>
+        </w:rPr>
+        <w:t>Add</w:t>
+      </w:r>
+      <w:r>
+        <w:rPr>
+          <w:rFonts w:asciiTheme="minorHAnsi" w:hAnsiTheme="minorHAnsi" w:cstheme="minorHAnsi"/>
+          <w:lang w:val="en-US"/>
+        </w:rPr>
+        <w:t>, edit, or delete user accounts.</w:t>
       </w:r>
     </w:p>
     <w:p>

</xml_diff>